<commit_message>
add pk and fk column to spec
</commit_message>
<xml_diff>
--- a/Specification/System Specification.docx
+++ b/Specification/System Specification.docx
@@ -106,8 +106,9 @@
         <w:tblLook w:val="04A0" w:firstRow="1" w:lastRow="0" w:firstColumn="1" w:lastColumn="0" w:noHBand="0" w:noVBand="1"/>
       </w:tblPr>
       <w:tblGrid>
-        <w:gridCol w:w="3533"/>
-        <w:gridCol w:w="3533"/>
+        <w:gridCol w:w="3137"/>
+        <w:gridCol w:w="2990"/>
+        <w:gridCol w:w="2889"/>
       </w:tblGrid>
       <w:tr>
         <w:trPr>
@@ -116,7 +117,7 @@
         </w:trPr>
         <w:tc>
           <w:tcPr>
-            <w:tcW w:w="3533" w:type="dxa"/>
+            <w:tcW w:w="3137" w:type="dxa"/>
           </w:tcPr>
           <w:p>
             <w:proofErr w:type="spellStart"/>
@@ -128,11 +129,37 @@
         </w:tc>
         <w:tc>
           <w:tcPr>
-            <w:tcW w:w="3533" w:type="dxa"/>
+            <w:tcW w:w="2990" w:type="dxa"/>
           </w:tcPr>
           <w:p>
             <w:r>
               <w:t>String</w:t>
+            </w:r>
+          </w:p>
+        </w:tc>
+        <w:tc>
+          <w:tcPr>
+            <w:tcW w:w="2889" w:type="dxa"/>
+          </w:tcPr>
+          <w:p>
+            <w:pPr>
+              <w:rPr>
+                <w:i/>
+              </w:rPr>
+            </w:pPr>
+            <w:r>
+              <w:rPr>
+                <w:i/>
+              </w:rPr>
+              <w:t xml:space="preserve">Primary </w:t>
+            </w:r>
+            <w:bookmarkStart w:id="0" w:name="_GoBack"/>
+            <w:bookmarkEnd w:id="0"/>
+            <w:r>
+              <w:rPr>
+                <w:i/>
+              </w:rPr>
+              <w:t>Key</w:t>
             </w:r>
           </w:p>
         </w:tc>
@@ -144,7 +171,7 @@
         </w:trPr>
         <w:tc>
           <w:tcPr>
-            <w:tcW w:w="3533" w:type="dxa"/>
+            <w:tcW w:w="3137" w:type="dxa"/>
           </w:tcPr>
           <w:p>
             <w:proofErr w:type="spellStart"/>
@@ -156,13 +183,19 @@
         </w:tc>
         <w:tc>
           <w:tcPr>
-            <w:tcW w:w="3533" w:type="dxa"/>
+            <w:tcW w:w="2990" w:type="dxa"/>
           </w:tcPr>
           <w:p>
             <w:r>
               <w:t>String</w:t>
             </w:r>
           </w:p>
+        </w:tc>
+        <w:tc>
+          <w:tcPr>
+            <w:tcW w:w="2889" w:type="dxa"/>
+          </w:tcPr>
+          <w:p/>
         </w:tc>
       </w:tr>
       <w:tr>
@@ -172,7 +205,7 @@
         </w:trPr>
         <w:tc>
           <w:tcPr>
-            <w:tcW w:w="3533" w:type="dxa"/>
+            <w:tcW w:w="3137" w:type="dxa"/>
           </w:tcPr>
           <w:p>
             <w:proofErr w:type="spellStart"/>
@@ -184,13 +217,19 @@
         </w:tc>
         <w:tc>
           <w:tcPr>
-            <w:tcW w:w="3533" w:type="dxa"/>
+            <w:tcW w:w="2990" w:type="dxa"/>
           </w:tcPr>
           <w:p>
             <w:r>
               <w:t>String</w:t>
             </w:r>
           </w:p>
+        </w:tc>
+        <w:tc>
+          <w:tcPr>
+            <w:tcW w:w="2889" w:type="dxa"/>
+          </w:tcPr>
+          <w:p/>
         </w:tc>
       </w:tr>
       <w:tr>
@@ -200,7 +239,7 @@
         </w:trPr>
         <w:tc>
           <w:tcPr>
-            <w:tcW w:w="3533" w:type="dxa"/>
+            <w:tcW w:w="3137" w:type="dxa"/>
           </w:tcPr>
           <w:p>
             <w:proofErr w:type="spellStart"/>
@@ -212,13 +251,19 @@
         </w:tc>
         <w:tc>
           <w:tcPr>
-            <w:tcW w:w="3533" w:type="dxa"/>
+            <w:tcW w:w="2990" w:type="dxa"/>
           </w:tcPr>
           <w:p>
             <w:r>
               <w:t>Date</w:t>
             </w:r>
           </w:p>
+        </w:tc>
+        <w:tc>
+          <w:tcPr>
+            <w:tcW w:w="2889" w:type="dxa"/>
+          </w:tcPr>
+          <w:p/>
         </w:tc>
       </w:tr>
       <w:tr>
@@ -228,7 +273,7 @@
         </w:trPr>
         <w:tc>
           <w:tcPr>
-            <w:tcW w:w="3533" w:type="dxa"/>
+            <w:tcW w:w="3137" w:type="dxa"/>
           </w:tcPr>
           <w:p>
             <w:proofErr w:type="spellStart"/>
@@ -240,13 +285,19 @@
         </w:tc>
         <w:tc>
           <w:tcPr>
-            <w:tcW w:w="3533" w:type="dxa"/>
+            <w:tcW w:w="2990" w:type="dxa"/>
           </w:tcPr>
           <w:p>
             <w:r>
               <w:t>String</w:t>
             </w:r>
           </w:p>
+        </w:tc>
+        <w:tc>
+          <w:tcPr>
+            <w:tcW w:w="2889" w:type="dxa"/>
+          </w:tcPr>
+          <w:p/>
         </w:tc>
       </w:tr>
       <w:tr>
@@ -256,7 +307,7 @@
         </w:trPr>
         <w:tc>
           <w:tcPr>
-            <w:tcW w:w="3533" w:type="dxa"/>
+            <w:tcW w:w="3137" w:type="dxa"/>
           </w:tcPr>
           <w:p>
             <w:proofErr w:type="spellStart"/>
@@ -268,13 +319,19 @@
         </w:tc>
         <w:tc>
           <w:tcPr>
-            <w:tcW w:w="3533" w:type="dxa"/>
+            <w:tcW w:w="2990" w:type="dxa"/>
           </w:tcPr>
           <w:p>
             <w:r>
               <w:t>String</w:t>
             </w:r>
           </w:p>
+        </w:tc>
+        <w:tc>
+          <w:tcPr>
+            <w:tcW w:w="2889" w:type="dxa"/>
+          </w:tcPr>
+          <w:p/>
         </w:tc>
       </w:tr>
       <w:tr>
@@ -284,7 +341,7 @@
         </w:trPr>
         <w:tc>
           <w:tcPr>
-            <w:tcW w:w="3533" w:type="dxa"/>
+            <w:tcW w:w="3137" w:type="dxa"/>
           </w:tcPr>
           <w:p>
             <w:proofErr w:type="spellStart"/>
@@ -296,13 +353,19 @@
         </w:tc>
         <w:tc>
           <w:tcPr>
-            <w:tcW w:w="3533" w:type="dxa"/>
+            <w:tcW w:w="2990" w:type="dxa"/>
           </w:tcPr>
           <w:p>
             <w:r>
               <w:t>Int</w:t>
             </w:r>
           </w:p>
+        </w:tc>
+        <w:tc>
+          <w:tcPr>
+            <w:tcW w:w="2889" w:type="dxa"/>
+          </w:tcPr>
+          <w:p/>
         </w:tc>
       </w:tr>
       <w:tr>
@@ -312,7 +375,7 @@
         </w:trPr>
         <w:tc>
           <w:tcPr>
-            <w:tcW w:w="3533" w:type="dxa"/>
+            <w:tcW w:w="3137" w:type="dxa"/>
           </w:tcPr>
           <w:p>
             <w:r>
@@ -322,13 +385,19 @@
         </w:tc>
         <w:tc>
           <w:tcPr>
-            <w:tcW w:w="3533" w:type="dxa"/>
+            <w:tcW w:w="2990" w:type="dxa"/>
           </w:tcPr>
           <w:p>
             <w:r>
               <w:t>String</w:t>
             </w:r>
           </w:p>
+        </w:tc>
+        <w:tc>
+          <w:tcPr>
+            <w:tcW w:w="2889" w:type="dxa"/>
+          </w:tcPr>
+          <w:p/>
         </w:tc>
       </w:tr>
       <w:tr>
@@ -338,7 +407,7 @@
         </w:trPr>
         <w:tc>
           <w:tcPr>
-            <w:tcW w:w="3533" w:type="dxa"/>
+            <w:tcW w:w="3137" w:type="dxa"/>
           </w:tcPr>
           <w:p>
             <w:proofErr w:type="spellStart"/>
@@ -350,13 +419,19 @@
         </w:tc>
         <w:tc>
           <w:tcPr>
-            <w:tcW w:w="3533" w:type="dxa"/>
+            <w:tcW w:w="2990" w:type="dxa"/>
           </w:tcPr>
           <w:p>
             <w:r>
               <w:t>Bool</w:t>
             </w:r>
           </w:p>
+        </w:tc>
+        <w:tc>
+          <w:tcPr>
+            <w:tcW w:w="2889" w:type="dxa"/>
+          </w:tcPr>
+          <w:p/>
         </w:tc>
       </w:tr>
       <w:tr>
@@ -366,7 +441,7 @@
         </w:trPr>
         <w:tc>
           <w:tcPr>
-            <w:tcW w:w="3533" w:type="dxa"/>
+            <w:tcW w:w="3137" w:type="dxa"/>
           </w:tcPr>
           <w:p>
             <w:proofErr w:type="spellStart"/>
@@ -378,13 +453,19 @@
         </w:tc>
         <w:tc>
           <w:tcPr>
-            <w:tcW w:w="3533" w:type="dxa"/>
+            <w:tcW w:w="2990" w:type="dxa"/>
           </w:tcPr>
           <w:p>
             <w:r>
               <w:t>Bool</w:t>
             </w:r>
           </w:p>
+        </w:tc>
+        <w:tc>
+          <w:tcPr>
+            <w:tcW w:w="2889" w:type="dxa"/>
+          </w:tcPr>
+          <w:p/>
         </w:tc>
       </w:tr>
       <w:tr>
@@ -394,7 +475,7 @@
         </w:trPr>
         <w:tc>
           <w:tcPr>
-            <w:tcW w:w="3533" w:type="dxa"/>
+            <w:tcW w:w="3137" w:type="dxa"/>
           </w:tcPr>
           <w:p>
             <w:proofErr w:type="spellStart"/>
@@ -406,13 +487,19 @@
         </w:tc>
         <w:tc>
           <w:tcPr>
-            <w:tcW w:w="3533" w:type="dxa"/>
+            <w:tcW w:w="2990" w:type="dxa"/>
           </w:tcPr>
           <w:p>
             <w:r>
               <w:t>Bool</w:t>
             </w:r>
           </w:p>
+        </w:tc>
+        <w:tc>
+          <w:tcPr>
+            <w:tcW w:w="2889" w:type="dxa"/>
+          </w:tcPr>
+          <w:p/>
         </w:tc>
       </w:tr>
     </w:tbl>
@@ -464,8 +551,9 @@
         <w:tblLook w:val="04A0" w:firstRow="1" w:lastRow="0" w:firstColumn="1" w:lastColumn="0" w:noHBand="0" w:noVBand="1"/>
       </w:tblPr>
       <w:tblGrid>
-        <w:gridCol w:w="3533"/>
-        <w:gridCol w:w="3533"/>
+        <w:gridCol w:w="3156"/>
+        <w:gridCol w:w="2981"/>
+        <w:gridCol w:w="2879"/>
       </w:tblGrid>
       <w:tr>
         <w:trPr>
@@ -474,7 +562,7 @@
         </w:trPr>
         <w:tc>
           <w:tcPr>
-            <w:tcW w:w="3533" w:type="dxa"/>
+            <w:tcW w:w="3156" w:type="dxa"/>
           </w:tcPr>
           <w:p>
             <w:proofErr w:type="spellStart"/>
@@ -486,11 +574,35 @@
         </w:tc>
         <w:tc>
           <w:tcPr>
-            <w:tcW w:w="3533" w:type="dxa"/>
+            <w:tcW w:w="2981" w:type="dxa"/>
           </w:tcPr>
           <w:p>
             <w:r>
               <w:t>String</w:t>
+            </w:r>
+          </w:p>
+        </w:tc>
+        <w:tc>
+          <w:tcPr>
+            <w:tcW w:w="2879" w:type="dxa"/>
+          </w:tcPr>
+          <w:p>
+            <w:pPr>
+              <w:rPr>
+                <w:i/>
+              </w:rPr>
+            </w:pPr>
+            <w:r>
+              <w:rPr>
+                <w:i/>
+              </w:rPr>
+              <w:t xml:space="preserve">Primary </w:t>
+            </w:r>
+            <w:r>
+              <w:rPr>
+                <w:i/>
+              </w:rPr>
+              <w:t>Key</w:t>
             </w:r>
           </w:p>
         </w:tc>
@@ -502,7 +614,7 @@
         </w:trPr>
         <w:tc>
           <w:tcPr>
-            <w:tcW w:w="3533" w:type="dxa"/>
+            <w:tcW w:w="3156" w:type="dxa"/>
           </w:tcPr>
           <w:p>
             <w:proofErr w:type="spellStart"/>
@@ -514,11 +626,35 @@
         </w:tc>
         <w:tc>
           <w:tcPr>
-            <w:tcW w:w="3533" w:type="dxa"/>
+            <w:tcW w:w="2981" w:type="dxa"/>
           </w:tcPr>
           <w:p>
             <w:r>
               <w:t>String</w:t>
+            </w:r>
+          </w:p>
+        </w:tc>
+        <w:tc>
+          <w:tcPr>
+            <w:tcW w:w="2879" w:type="dxa"/>
+          </w:tcPr>
+          <w:p>
+            <w:pPr>
+              <w:rPr>
+                <w:i/>
+              </w:rPr>
+            </w:pPr>
+            <w:r>
+              <w:rPr>
+                <w:i/>
+              </w:rPr>
+              <w:t>Foreign</w:t>
+            </w:r>
+            <w:r>
+              <w:rPr>
+                <w:i/>
+              </w:rPr>
+              <w:t xml:space="preserve"> Key</w:t>
             </w:r>
           </w:p>
         </w:tc>
@@ -530,7 +666,7 @@
         </w:trPr>
         <w:tc>
           <w:tcPr>
-            <w:tcW w:w="3533" w:type="dxa"/>
+            <w:tcW w:w="3156" w:type="dxa"/>
           </w:tcPr>
           <w:p>
             <w:proofErr w:type="spellStart"/>
@@ -542,11 +678,29 @@
         </w:tc>
         <w:tc>
           <w:tcPr>
-            <w:tcW w:w="3533" w:type="dxa"/>
+            <w:tcW w:w="2981" w:type="dxa"/>
           </w:tcPr>
           <w:p>
             <w:r>
               <w:t>String</w:t>
+            </w:r>
+          </w:p>
+        </w:tc>
+        <w:tc>
+          <w:tcPr>
+            <w:tcW w:w="2879" w:type="dxa"/>
+          </w:tcPr>
+          <w:p>
+            <w:pPr>
+              <w:rPr>
+                <w:i/>
+              </w:rPr>
+            </w:pPr>
+            <w:r>
+              <w:rPr>
+                <w:i/>
+              </w:rPr>
+              <w:t>Foreign Key</w:t>
             </w:r>
           </w:p>
         </w:tc>
@@ -558,7 +712,7 @@
         </w:trPr>
         <w:tc>
           <w:tcPr>
-            <w:tcW w:w="3533" w:type="dxa"/>
+            <w:tcW w:w="3156" w:type="dxa"/>
           </w:tcPr>
           <w:p>
             <w:proofErr w:type="spellStart"/>
@@ -570,13 +724,19 @@
         </w:tc>
         <w:tc>
           <w:tcPr>
-            <w:tcW w:w="3533" w:type="dxa"/>
+            <w:tcW w:w="2981" w:type="dxa"/>
           </w:tcPr>
           <w:p>
             <w:r>
               <w:t>String</w:t>
             </w:r>
           </w:p>
+        </w:tc>
+        <w:tc>
+          <w:tcPr>
+            <w:tcW w:w="2879" w:type="dxa"/>
+          </w:tcPr>
+          <w:p/>
         </w:tc>
       </w:tr>
       <w:tr>
@@ -586,7 +746,7 @@
         </w:trPr>
         <w:tc>
           <w:tcPr>
-            <w:tcW w:w="3533" w:type="dxa"/>
+            <w:tcW w:w="3156" w:type="dxa"/>
           </w:tcPr>
           <w:p>
             <w:r>
@@ -596,13 +756,19 @@
         </w:tc>
         <w:tc>
           <w:tcPr>
-            <w:tcW w:w="3533" w:type="dxa"/>
+            <w:tcW w:w="2981" w:type="dxa"/>
           </w:tcPr>
           <w:p>
             <w:r>
               <w:t>Float</w:t>
             </w:r>
           </w:p>
+        </w:tc>
+        <w:tc>
+          <w:tcPr>
+            <w:tcW w:w="2879" w:type="dxa"/>
+          </w:tcPr>
+          <w:p/>
         </w:tc>
       </w:tr>
       <w:tr>
@@ -612,7 +778,7 @@
         </w:trPr>
         <w:tc>
           <w:tcPr>
-            <w:tcW w:w="3533" w:type="dxa"/>
+            <w:tcW w:w="3156" w:type="dxa"/>
           </w:tcPr>
           <w:p>
             <w:proofErr w:type="spellStart"/>
@@ -624,13 +790,19 @@
         </w:tc>
         <w:tc>
           <w:tcPr>
-            <w:tcW w:w="3533" w:type="dxa"/>
+            <w:tcW w:w="2981" w:type="dxa"/>
           </w:tcPr>
           <w:p>
             <w:r>
               <w:t>String</w:t>
             </w:r>
           </w:p>
+        </w:tc>
+        <w:tc>
+          <w:tcPr>
+            <w:tcW w:w="2879" w:type="dxa"/>
+          </w:tcPr>
+          <w:p/>
         </w:tc>
       </w:tr>
       <w:tr>
@@ -640,7 +812,7 @@
         </w:trPr>
         <w:tc>
           <w:tcPr>
-            <w:tcW w:w="3533" w:type="dxa"/>
+            <w:tcW w:w="3156" w:type="dxa"/>
           </w:tcPr>
           <w:p>
             <w:r>
@@ -650,13 +822,19 @@
         </w:tc>
         <w:tc>
           <w:tcPr>
-            <w:tcW w:w="3533" w:type="dxa"/>
+            <w:tcW w:w="2981" w:type="dxa"/>
           </w:tcPr>
           <w:p>
             <w:r>
               <w:t>String</w:t>
             </w:r>
           </w:p>
+        </w:tc>
+        <w:tc>
+          <w:tcPr>
+            <w:tcW w:w="2879" w:type="dxa"/>
+          </w:tcPr>
+          <w:p/>
         </w:tc>
       </w:tr>
       <w:tr>
@@ -666,7 +844,7 @@
         </w:trPr>
         <w:tc>
           <w:tcPr>
-            <w:tcW w:w="3533" w:type="dxa"/>
+            <w:tcW w:w="3156" w:type="dxa"/>
           </w:tcPr>
           <w:p>
             <w:proofErr w:type="spellStart"/>
@@ -678,13 +856,19 @@
         </w:tc>
         <w:tc>
           <w:tcPr>
-            <w:tcW w:w="3533" w:type="dxa"/>
+            <w:tcW w:w="2981" w:type="dxa"/>
           </w:tcPr>
           <w:p>
             <w:r>
               <w:t>Date</w:t>
             </w:r>
           </w:p>
+        </w:tc>
+        <w:tc>
+          <w:tcPr>
+            <w:tcW w:w="2879" w:type="dxa"/>
+          </w:tcPr>
+          <w:p/>
         </w:tc>
       </w:tr>
     </w:tbl>
@@ -735,8 +919,9 @@
         <w:tblLook w:val="04A0" w:firstRow="1" w:lastRow="0" w:firstColumn="1" w:lastColumn="0" w:noHBand="0" w:noVBand="1"/>
       </w:tblPr>
       <w:tblGrid>
-        <w:gridCol w:w="3631"/>
-        <w:gridCol w:w="3444"/>
+        <w:gridCol w:w="3254"/>
+        <w:gridCol w:w="2930"/>
+        <w:gridCol w:w="2832"/>
       </w:tblGrid>
       <w:tr>
         <w:trPr>
@@ -745,7 +930,7 @@
         </w:trPr>
         <w:tc>
           <w:tcPr>
-            <w:tcW w:w="3631" w:type="dxa"/>
+            <w:tcW w:w="3254" w:type="dxa"/>
           </w:tcPr>
           <w:p>
             <w:proofErr w:type="spellStart"/>
@@ -757,11 +942,35 @@
         </w:tc>
         <w:tc>
           <w:tcPr>
-            <w:tcW w:w="3444" w:type="dxa"/>
+            <w:tcW w:w="2930" w:type="dxa"/>
           </w:tcPr>
           <w:p>
             <w:r>
               <w:t>String</w:t>
+            </w:r>
+          </w:p>
+        </w:tc>
+        <w:tc>
+          <w:tcPr>
+            <w:tcW w:w="2832" w:type="dxa"/>
+          </w:tcPr>
+          <w:p>
+            <w:pPr>
+              <w:rPr>
+                <w:i/>
+              </w:rPr>
+            </w:pPr>
+            <w:r>
+              <w:rPr>
+                <w:i/>
+              </w:rPr>
+              <w:t xml:space="preserve">Primary </w:t>
+            </w:r>
+            <w:r>
+              <w:rPr>
+                <w:i/>
+              </w:rPr>
+              <w:t>Key</w:t>
             </w:r>
           </w:p>
         </w:tc>
@@ -773,7 +982,7 @@
         </w:trPr>
         <w:tc>
           <w:tcPr>
-            <w:tcW w:w="3631" w:type="dxa"/>
+            <w:tcW w:w="3254" w:type="dxa"/>
           </w:tcPr>
           <w:p>
             <w:proofErr w:type="spellStart"/>
@@ -785,11 +994,29 @@
         </w:tc>
         <w:tc>
           <w:tcPr>
-            <w:tcW w:w="3444" w:type="dxa"/>
+            <w:tcW w:w="2930" w:type="dxa"/>
           </w:tcPr>
           <w:p>
             <w:r>
               <w:t>String</w:t>
+            </w:r>
+          </w:p>
+        </w:tc>
+        <w:tc>
+          <w:tcPr>
+            <w:tcW w:w="2832" w:type="dxa"/>
+          </w:tcPr>
+          <w:p>
+            <w:pPr>
+              <w:rPr>
+                <w:i/>
+              </w:rPr>
+            </w:pPr>
+            <w:r>
+              <w:rPr>
+                <w:i/>
+              </w:rPr>
+              <w:t>Foreign Key</w:t>
             </w:r>
           </w:p>
         </w:tc>
@@ -801,7 +1028,7 @@
         </w:trPr>
         <w:tc>
           <w:tcPr>
-            <w:tcW w:w="3631" w:type="dxa"/>
+            <w:tcW w:w="3254" w:type="dxa"/>
           </w:tcPr>
           <w:p>
             <w:proofErr w:type="spellStart"/>
@@ -813,13 +1040,19 @@
         </w:tc>
         <w:tc>
           <w:tcPr>
-            <w:tcW w:w="3444" w:type="dxa"/>
+            <w:tcW w:w="2930" w:type="dxa"/>
           </w:tcPr>
           <w:p>
             <w:r>
               <w:t>Date</w:t>
             </w:r>
           </w:p>
+        </w:tc>
+        <w:tc>
+          <w:tcPr>
+            <w:tcW w:w="2832" w:type="dxa"/>
+          </w:tcPr>
+          <w:p/>
         </w:tc>
       </w:tr>
       <w:tr>
@@ -829,7 +1062,7 @@
         </w:trPr>
         <w:tc>
           <w:tcPr>
-            <w:tcW w:w="3631" w:type="dxa"/>
+            <w:tcW w:w="3254" w:type="dxa"/>
           </w:tcPr>
           <w:p>
             <w:proofErr w:type="spellStart"/>
@@ -842,13 +1075,19 @@
         </w:tc>
         <w:tc>
           <w:tcPr>
-            <w:tcW w:w="3444" w:type="dxa"/>
+            <w:tcW w:w="2930" w:type="dxa"/>
           </w:tcPr>
           <w:p>
             <w:r>
               <w:t>Bool</w:t>
             </w:r>
           </w:p>
+        </w:tc>
+        <w:tc>
+          <w:tcPr>
+            <w:tcW w:w="2832" w:type="dxa"/>
+          </w:tcPr>
+          <w:p/>
         </w:tc>
       </w:tr>
       <w:tr>
@@ -858,7 +1097,7 @@
         </w:trPr>
         <w:tc>
           <w:tcPr>
-            <w:tcW w:w="3631" w:type="dxa"/>
+            <w:tcW w:w="3254" w:type="dxa"/>
           </w:tcPr>
           <w:p>
             <w:proofErr w:type="spellStart"/>
@@ -870,7 +1109,7 @@
         </w:tc>
         <w:tc>
           <w:tcPr>
-            <w:tcW w:w="3444" w:type="dxa"/>
+            <w:tcW w:w="2930" w:type="dxa"/>
           </w:tcPr>
           <w:p>
             <w:r>
@@ -878,21 +1117,9 @@
             </w:r>
           </w:p>
         </w:tc>
-      </w:tr>
-      <w:tr>
-        <w:trPr>
-          <w:trHeight w:val="247"/>
-          <w:jc w:val="center"/>
-        </w:trPr>
-        <w:tc>
-          <w:tcPr>
-            <w:tcW w:w="3631" w:type="dxa"/>
-          </w:tcPr>
-          <w:p/>
-        </w:tc>
-        <w:tc>
-          <w:tcPr>
-            <w:tcW w:w="3444" w:type="dxa"/>
+        <w:tc>
+          <w:tcPr>
+            <w:tcW w:w="2832" w:type="dxa"/>
           </w:tcPr>
           <w:p/>
         </w:tc>
@@ -900,7 +1127,7 @@
     </w:tbl>
     <w:p>
       <w:pPr>
-        <w:ind w:firstLine="720"/>
+        <w:pStyle w:val="ListParagraph"/>
         <w:jc w:val="both"/>
       </w:pPr>
     </w:p>
@@ -946,8 +1173,9 @@
         <w:tblLook w:val="04A0" w:firstRow="1" w:lastRow="0" w:firstColumn="1" w:lastColumn="0" w:noHBand="0" w:noVBand="1"/>
       </w:tblPr>
       <w:tblGrid>
-        <w:gridCol w:w="3555"/>
-        <w:gridCol w:w="3555"/>
+        <w:gridCol w:w="3104"/>
+        <w:gridCol w:w="3006"/>
+        <w:gridCol w:w="2906"/>
       </w:tblGrid>
       <w:tr>
         <w:trPr>
@@ -955,7 +1183,7 @@
         </w:trPr>
         <w:tc>
           <w:tcPr>
-            <w:tcW w:w="3555" w:type="dxa"/>
+            <w:tcW w:w="3104" w:type="dxa"/>
           </w:tcPr>
           <w:p>
             <w:proofErr w:type="spellStart"/>
@@ -967,7 +1195,7 @@
         </w:tc>
         <w:tc>
           <w:tcPr>
-            <w:tcW w:w="3555" w:type="dxa"/>
+            <w:tcW w:w="3006" w:type="dxa"/>
           </w:tcPr>
           <w:p>
             <w:r>
@@ -975,6 +1203,24 @@
             </w:r>
           </w:p>
         </w:tc>
+        <w:tc>
+          <w:tcPr>
+            <w:tcW w:w="2906" w:type="dxa"/>
+          </w:tcPr>
+          <w:p>
+            <w:pPr>
+              <w:rPr>
+                <w:i/>
+              </w:rPr>
+            </w:pPr>
+            <w:r>
+              <w:rPr>
+                <w:i/>
+              </w:rPr>
+              <w:t>Primary Key</w:t>
+            </w:r>
+          </w:p>
+        </w:tc>
       </w:tr>
       <w:tr>
         <w:trPr>
@@ -982,7 +1228,7 @@
         </w:trPr>
         <w:tc>
           <w:tcPr>
-            <w:tcW w:w="3555" w:type="dxa"/>
+            <w:tcW w:w="3104" w:type="dxa"/>
           </w:tcPr>
           <w:p>
             <w:proofErr w:type="spellStart"/>
@@ -994,7 +1240,7 @@
         </w:tc>
         <w:tc>
           <w:tcPr>
-            <w:tcW w:w="3555" w:type="dxa"/>
+            <w:tcW w:w="3006" w:type="dxa"/>
           </w:tcPr>
           <w:p>
             <w:r>
@@ -1002,6 +1248,12 @@
             </w:r>
           </w:p>
         </w:tc>
+        <w:tc>
+          <w:tcPr>
+            <w:tcW w:w="2906" w:type="dxa"/>
+          </w:tcPr>
+          <w:p/>
+        </w:tc>
       </w:tr>
       <w:tr>
         <w:trPr>
@@ -1009,7 +1261,7 @@
         </w:trPr>
         <w:tc>
           <w:tcPr>
-            <w:tcW w:w="3555" w:type="dxa"/>
+            <w:tcW w:w="3104" w:type="dxa"/>
           </w:tcPr>
           <w:p>
             <w:proofErr w:type="spellStart"/>
@@ -1021,7 +1273,7 @@
         </w:tc>
         <w:tc>
           <w:tcPr>
-            <w:tcW w:w="3555" w:type="dxa"/>
+            <w:tcW w:w="3006" w:type="dxa"/>
           </w:tcPr>
           <w:p>
             <w:r>
@@ -1029,6 +1281,24 @@
             </w:r>
           </w:p>
         </w:tc>
+        <w:tc>
+          <w:tcPr>
+            <w:tcW w:w="2906" w:type="dxa"/>
+          </w:tcPr>
+          <w:p>
+            <w:pPr>
+              <w:rPr>
+                <w:i/>
+              </w:rPr>
+            </w:pPr>
+            <w:r>
+              <w:rPr>
+                <w:i/>
+              </w:rPr>
+              <w:t>Foreign Key</w:t>
+            </w:r>
+          </w:p>
+        </w:tc>
       </w:tr>
       <w:tr>
         <w:trPr>
@@ -1036,7 +1306,7 @@
         </w:trPr>
         <w:tc>
           <w:tcPr>
-            <w:tcW w:w="3555" w:type="dxa"/>
+            <w:tcW w:w="3104" w:type="dxa"/>
           </w:tcPr>
           <w:p>
             <w:r>
@@ -1046,7 +1316,7 @@
         </w:tc>
         <w:tc>
           <w:tcPr>
-            <w:tcW w:w="3555" w:type="dxa"/>
+            <w:tcW w:w="3006" w:type="dxa"/>
           </w:tcPr>
           <w:p>
             <w:r>
@@ -1054,10 +1324,14 @@
             </w:r>
           </w:p>
         </w:tc>
+        <w:tc>
+          <w:tcPr>
+            <w:tcW w:w="2906" w:type="dxa"/>
+          </w:tcPr>
+          <w:p/>
+        </w:tc>
       </w:tr>
     </w:tbl>
-    <w:p/>
-    <w:p/>
     <w:p/>
     <w:p/>
     <w:tbl>
@@ -1068,8 +1342,9 @@
         <w:tblLook w:val="04A0" w:firstRow="1" w:lastRow="0" w:firstColumn="1" w:lastColumn="0" w:noHBand="0" w:noVBand="1"/>
       </w:tblPr>
       <w:tblGrid>
-        <w:gridCol w:w="3555"/>
-        <w:gridCol w:w="3555"/>
+        <w:gridCol w:w="3150"/>
+        <w:gridCol w:w="2985"/>
+        <w:gridCol w:w="2881"/>
       </w:tblGrid>
       <w:tr>
         <w:trPr>
@@ -1078,7 +1353,7 @@
         </w:trPr>
         <w:tc>
           <w:tcPr>
-            <w:tcW w:w="3555" w:type="dxa"/>
+            <w:tcW w:w="3150" w:type="dxa"/>
           </w:tcPr>
           <w:p>
             <w:proofErr w:type="spellStart"/>
@@ -1090,11 +1365,29 @@
         </w:tc>
         <w:tc>
           <w:tcPr>
-            <w:tcW w:w="3555" w:type="dxa"/>
+            <w:tcW w:w="2985" w:type="dxa"/>
           </w:tcPr>
           <w:p>
             <w:r>
               <w:t>String</w:t>
+            </w:r>
+          </w:p>
+        </w:tc>
+        <w:tc>
+          <w:tcPr>
+            <w:tcW w:w="2881" w:type="dxa"/>
+          </w:tcPr>
+          <w:p>
+            <w:pPr>
+              <w:rPr>
+                <w:i/>
+              </w:rPr>
+            </w:pPr>
+            <w:r>
+              <w:rPr>
+                <w:i/>
+              </w:rPr>
+              <w:t>Primary Key</w:t>
             </w:r>
           </w:p>
         </w:tc>
@@ -1106,7 +1399,7 @@
         </w:trPr>
         <w:tc>
           <w:tcPr>
-            <w:tcW w:w="3555" w:type="dxa"/>
+            <w:tcW w:w="3150" w:type="dxa"/>
           </w:tcPr>
           <w:p>
             <w:proofErr w:type="spellStart"/>
@@ -1118,11 +1411,29 @@
         </w:tc>
         <w:tc>
           <w:tcPr>
-            <w:tcW w:w="3555" w:type="dxa"/>
+            <w:tcW w:w="2985" w:type="dxa"/>
           </w:tcPr>
           <w:p>
             <w:r>
               <w:t>String</w:t>
+            </w:r>
+          </w:p>
+        </w:tc>
+        <w:tc>
+          <w:tcPr>
+            <w:tcW w:w="2881" w:type="dxa"/>
+          </w:tcPr>
+          <w:p>
+            <w:pPr>
+              <w:rPr>
+                <w:i/>
+              </w:rPr>
+            </w:pPr>
+            <w:r>
+              <w:rPr>
+                <w:i/>
+              </w:rPr>
+              <w:t>Foreign Key</w:t>
             </w:r>
           </w:p>
         </w:tc>
@@ -1134,7 +1445,7 @@
         </w:trPr>
         <w:tc>
           <w:tcPr>
-            <w:tcW w:w="3555" w:type="dxa"/>
+            <w:tcW w:w="3150" w:type="dxa"/>
           </w:tcPr>
           <w:p>
             <w:proofErr w:type="spellStart"/>
@@ -1146,11 +1457,29 @@
         </w:tc>
         <w:tc>
           <w:tcPr>
-            <w:tcW w:w="3555" w:type="dxa"/>
+            <w:tcW w:w="2985" w:type="dxa"/>
           </w:tcPr>
           <w:p>
             <w:r>
               <w:t>String</w:t>
+            </w:r>
+          </w:p>
+        </w:tc>
+        <w:tc>
+          <w:tcPr>
+            <w:tcW w:w="2881" w:type="dxa"/>
+          </w:tcPr>
+          <w:p>
+            <w:pPr>
+              <w:rPr>
+                <w:i/>
+              </w:rPr>
+            </w:pPr>
+            <w:r>
+              <w:rPr>
+                <w:i/>
+              </w:rPr>
+              <w:t>Foreign Key</w:t>
             </w:r>
           </w:p>
         </w:tc>
@@ -1162,7 +1491,7 @@
         </w:trPr>
         <w:tc>
           <w:tcPr>
-            <w:tcW w:w="3555" w:type="dxa"/>
+            <w:tcW w:w="3150" w:type="dxa"/>
           </w:tcPr>
           <w:p>
             <w:proofErr w:type="spellStart"/>
@@ -1174,13 +1503,19 @@
         </w:tc>
         <w:tc>
           <w:tcPr>
-            <w:tcW w:w="3555" w:type="dxa"/>
+            <w:tcW w:w="2985" w:type="dxa"/>
           </w:tcPr>
           <w:p>
             <w:r>
               <w:t>String</w:t>
             </w:r>
           </w:p>
+        </w:tc>
+        <w:tc>
+          <w:tcPr>
+            <w:tcW w:w="2881" w:type="dxa"/>
+          </w:tcPr>
+          <w:p/>
         </w:tc>
       </w:tr>
       <w:tr>
@@ -1190,7 +1525,7 @@
         </w:trPr>
         <w:tc>
           <w:tcPr>
-            <w:tcW w:w="3555" w:type="dxa"/>
+            <w:tcW w:w="3150" w:type="dxa"/>
           </w:tcPr>
           <w:p>
             <w:r>
@@ -1200,7 +1535,7 @@
         </w:tc>
         <w:tc>
           <w:tcPr>
-            <w:tcW w:w="3555" w:type="dxa"/>
+            <w:tcW w:w="2985" w:type="dxa"/>
           </w:tcPr>
           <w:p>
             <w:r>
@@ -1208,12 +1543,15 @@
             </w:r>
           </w:p>
         </w:tc>
+        <w:tc>
+          <w:tcPr>
+            <w:tcW w:w="2881" w:type="dxa"/>
+          </w:tcPr>
+          <w:p/>
+        </w:tc>
       </w:tr>
     </w:tbl>
-    <w:p>
-      <w:bookmarkStart w:id="0" w:name="_GoBack"/>
-      <w:bookmarkEnd w:id="0"/>
-    </w:p>
+    <w:p/>
     <w:sectPr>
       <w:pgSz w:w="11906" w:h="16838"/>
       <w:pgMar w:top="1440" w:right="1440" w:bottom="1440" w:left="1440" w:header="708" w:footer="708" w:gutter="0"/>

</xml_diff>